<commit_message>
Presetation Preparation: Get Task Scenario + Sequence
</commit_message>
<xml_diff>
--- a/Specification/Presentation Preparation/Scenario/Web/Tasks/Edit Tasks/EditTask-Scenario.docx
+++ b/Specification/Presentation Preparation/Scenario/Web/Tasks/Edit Tasks/EditTask-Scenario.docx
@@ -13,6 +13,8 @@
           <w:lang w:val="en-US"/>
         </w:rPr>
       </w:pPr>
+      <w:bookmarkStart w:id="0" w:name="_GoBack"/>
+      <w:bookmarkEnd w:id="0"/>
       <w:r>
         <w:rPr>
           <w:lang w:val="en-US"/>
@@ -1550,9 +1552,798 @@
           <w:lang w:val="en-US"/>
         </w:rPr>
       </w:pPr>
-      <w:bookmarkStart w:id="0" w:name="_GoBack"/>
-      <w:bookmarkEnd w:id="0"/>
     </w:p>
+    <w:p>
+      <w:pPr>
+        <w:rPr>
+          <w:lang w:val="en-US"/>
+        </w:rPr>
+      </w:pPr>
+    </w:p>
+    <w:p>
+      <w:pPr>
+        <w:pStyle w:val="ListParagraph"/>
+        <w:numPr>
+          <w:ilvl w:val="0"/>
+          <w:numId w:val="1"/>
+        </w:numPr>
+        <w:rPr>
+          <w:lang w:val="en-US"/>
+        </w:rPr>
+      </w:pPr>
+      <w:r>
+        <w:rPr>
+          <w:lang w:val="en-US"/>
+        </w:rPr>
+        <w:t xml:space="preserve">Admin </w:t>
+      </w:r>
+      <w:r>
+        <w:rPr>
+          <w:lang w:val="en-US"/>
+        </w:rPr>
+        <w:t xml:space="preserve">Server </w:t>
+      </w:r>
+      <w:r>
+        <w:rPr>
+          <w:lang w:val="en-US"/>
+        </w:rPr>
+        <w:t>Get</w:t>
+      </w:r>
+      <w:r>
+        <w:rPr>
+          <w:lang w:val="en-US"/>
+        </w:rPr>
+        <w:t xml:space="preserve"> Task</w:t>
+      </w:r>
+    </w:p>
+    <w:tbl>
+      <w:tblPr>
+        <w:tblpPr w:leftFromText="180" w:rightFromText="180" w:vertAnchor="page" w:horzAnchor="margin" w:tblpY="10361"/>
+        <w:tblW w:w="0" w:type="auto"/>
+        <w:tblBorders>
+          <w:top w:val="single" w:sz="4" w:space="0" w:color="auto"/>
+          <w:left w:val="single" w:sz="4" w:space="0" w:color="auto"/>
+          <w:bottom w:val="single" w:sz="4" w:space="0" w:color="auto"/>
+          <w:right w:val="single" w:sz="4" w:space="0" w:color="auto"/>
+          <w:insideH w:val="single" w:sz="4" w:space="0" w:color="auto"/>
+          <w:insideV w:val="single" w:sz="4" w:space="0" w:color="auto"/>
+        </w:tblBorders>
+        <w:tblLayout w:type="fixed"/>
+        <w:tblLook w:val="0000" w:firstRow="0" w:lastRow="0" w:firstColumn="0" w:lastColumn="0" w:noHBand="0" w:noVBand="0"/>
+      </w:tblPr>
+      <w:tblGrid>
+        <w:gridCol w:w="2122"/>
+        <w:gridCol w:w="6851"/>
+      </w:tblGrid>
+      <w:tr>
+        <w:trPr>
+          <w:trHeight w:val="208"/>
+        </w:trPr>
+        <w:tc>
+          <w:tcPr>
+            <w:tcW w:w="2122" w:type="dxa"/>
+          </w:tcPr>
+          <w:p>
+            <w:pPr>
+              <w:autoSpaceDE w:val="0"/>
+              <w:autoSpaceDN w:val="0"/>
+              <w:adjustRightInd w:val="0"/>
+              <w:spacing w:after="0" w:line="240" w:lineRule="auto"/>
+              <w:rPr>
+                <w:rFonts w:ascii="Times New Roman" w:hAnsi="Times New Roman" w:cs="Times New Roman"/>
+                <w:color w:val="000000"/>
+                <w:sz w:val="20"/>
+                <w:szCs w:val="20"/>
+              </w:rPr>
+            </w:pPr>
+            <w:r>
+              <w:rPr>
+                <w:rFonts w:ascii="Times New Roman" w:hAnsi="Times New Roman" w:cs="Times New Roman"/>
+                <w:b/>
+                <w:bCs/>
+                <w:color w:val="000000"/>
+                <w:sz w:val="20"/>
+                <w:szCs w:val="20"/>
+              </w:rPr>
+              <w:t>Система</w:t>
+            </w:r>
+          </w:p>
+        </w:tc>
+        <w:tc>
+          <w:tcPr>
+            <w:tcW w:w="6851" w:type="dxa"/>
+          </w:tcPr>
+          <w:p>
+            <w:pPr>
+              <w:autoSpaceDE w:val="0"/>
+              <w:autoSpaceDN w:val="0"/>
+              <w:adjustRightInd w:val="0"/>
+              <w:spacing w:after="0" w:line="240" w:lineRule="auto"/>
+              <w:rPr>
+                <w:rFonts w:ascii="Times New Roman" w:hAnsi="Times New Roman" w:cs="Times New Roman"/>
+                <w:color w:val="000000"/>
+                <w:sz w:val="20"/>
+                <w:szCs w:val="20"/>
+                <w:lang w:val="en-US"/>
+              </w:rPr>
+            </w:pPr>
+            <w:proofErr w:type="spellStart"/>
+            <w:r>
+              <w:rPr>
+                <w:rFonts w:ascii="Times New Roman" w:hAnsi="Times New Roman" w:cs="Times New Roman"/>
+                <w:color w:val="000000"/>
+                <w:sz w:val="20"/>
+                <w:szCs w:val="20"/>
+                <w:lang w:val="en-US"/>
+              </w:rPr>
+              <w:t>Airdock</w:t>
+            </w:r>
+            <w:proofErr w:type="spellEnd"/>
+            <w:r>
+              <w:rPr>
+                <w:rFonts w:ascii="Times New Roman" w:hAnsi="Times New Roman" w:cs="Times New Roman"/>
+                <w:color w:val="000000"/>
+                <w:sz w:val="20"/>
+                <w:szCs w:val="20"/>
+                <w:lang w:val="en-US"/>
+              </w:rPr>
+              <w:t xml:space="preserve"> Server</w:t>
+            </w:r>
+          </w:p>
+        </w:tc>
+      </w:tr>
+      <w:tr>
+        <w:trPr>
+          <w:trHeight w:val="208"/>
+        </w:trPr>
+        <w:tc>
+          <w:tcPr>
+            <w:tcW w:w="2122" w:type="dxa"/>
+          </w:tcPr>
+          <w:p>
+            <w:pPr>
+              <w:autoSpaceDE w:val="0"/>
+              <w:autoSpaceDN w:val="0"/>
+              <w:adjustRightInd w:val="0"/>
+              <w:spacing w:after="0" w:line="240" w:lineRule="auto"/>
+              <w:rPr>
+                <w:rFonts w:ascii="Times New Roman" w:hAnsi="Times New Roman" w:cs="Times New Roman"/>
+                <w:b/>
+                <w:bCs/>
+                <w:color w:val="000000"/>
+                <w:sz w:val="20"/>
+                <w:szCs w:val="20"/>
+              </w:rPr>
+            </w:pPr>
+            <w:r>
+              <w:rPr>
+                <w:rFonts w:ascii="Times New Roman" w:hAnsi="Times New Roman" w:cs="Times New Roman"/>
+                <w:b/>
+                <w:bCs/>
+                <w:color w:val="000000"/>
+                <w:sz w:val="20"/>
+                <w:szCs w:val="20"/>
+              </w:rPr>
+              <w:t xml:space="preserve">Действующие лица </w:t>
+            </w:r>
+          </w:p>
+        </w:tc>
+        <w:tc>
+          <w:tcPr>
+            <w:tcW w:w="6851" w:type="dxa"/>
+          </w:tcPr>
+          <w:p>
+            <w:pPr>
+              <w:autoSpaceDE w:val="0"/>
+              <w:autoSpaceDN w:val="0"/>
+              <w:adjustRightInd w:val="0"/>
+              <w:spacing w:after="0" w:line="240" w:lineRule="auto"/>
+              <w:rPr>
+                <w:rFonts w:ascii="Times New Roman" w:hAnsi="Times New Roman" w:cs="Times New Roman"/>
+                <w:color w:val="000000"/>
+                <w:sz w:val="20"/>
+                <w:szCs w:val="20"/>
+              </w:rPr>
+            </w:pPr>
+            <w:r>
+              <w:rPr>
+                <w:rFonts w:ascii="Times New Roman" w:hAnsi="Times New Roman" w:cs="Times New Roman"/>
+                <w:color w:val="000000"/>
+                <w:sz w:val="20"/>
+                <w:szCs w:val="20"/>
+              </w:rPr>
+              <w:t>Админ</w:t>
+            </w:r>
+          </w:p>
+        </w:tc>
+      </w:tr>
+      <w:tr>
+        <w:trPr>
+          <w:trHeight w:val="92"/>
+        </w:trPr>
+        <w:tc>
+          <w:tcPr>
+            <w:tcW w:w="2122" w:type="dxa"/>
+          </w:tcPr>
+          <w:p>
+            <w:pPr>
+              <w:autoSpaceDE w:val="0"/>
+              <w:autoSpaceDN w:val="0"/>
+              <w:adjustRightInd w:val="0"/>
+              <w:spacing w:after="0" w:line="240" w:lineRule="auto"/>
+              <w:rPr>
+                <w:rFonts w:ascii="Times New Roman" w:hAnsi="Times New Roman" w:cs="Times New Roman"/>
+                <w:color w:val="000000"/>
+                <w:sz w:val="20"/>
+                <w:szCs w:val="20"/>
+              </w:rPr>
+            </w:pPr>
+            <w:r>
+              <w:rPr>
+                <w:rFonts w:ascii="Times New Roman" w:hAnsi="Times New Roman" w:cs="Times New Roman"/>
+                <w:b/>
+                <w:bCs/>
+                <w:color w:val="000000"/>
+                <w:sz w:val="20"/>
+                <w:szCs w:val="20"/>
+              </w:rPr>
+              <w:t xml:space="preserve">Цель </w:t>
+            </w:r>
+          </w:p>
+        </w:tc>
+        <w:tc>
+          <w:tcPr>
+            <w:tcW w:w="6851" w:type="dxa"/>
+          </w:tcPr>
+          <w:p>
+            <w:pPr>
+              <w:autoSpaceDE w:val="0"/>
+              <w:autoSpaceDN w:val="0"/>
+              <w:adjustRightInd w:val="0"/>
+              <w:spacing w:after="0" w:line="240" w:lineRule="auto"/>
+              <w:rPr>
+                <w:rFonts w:ascii="Times New Roman" w:hAnsi="Times New Roman" w:cs="Times New Roman"/>
+                <w:color w:val="000000"/>
+                <w:sz w:val="20"/>
+                <w:szCs w:val="20"/>
+              </w:rPr>
+            </w:pPr>
+            <w:r>
+              <w:rPr>
+                <w:rFonts w:ascii="Times New Roman" w:hAnsi="Times New Roman" w:cs="Times New Roman"/>
+                <w:color w:val="000000"/>
+                <w:sz w:val="20"/>
+                <w:szCs w:val="20"/>
+              </w:rPr>
+              <w:t>Получение Задачи</w:t>
+            </w:r>
+          </w:p>
+        </w:tc>
+      </w:tr>
+      <w:tr>
+        <w:trPr>
+          <w:trHeight w:val="92"/>
+        </w:trPr>
+        <w:tc>
+          <w:tcPr>
+            <w:tcW w:w="2122" w:type="dxa"/>
+          </w:tcPr>
+          <w:p>
+            <w:pPr>
+              <w:pStyle w:val="Default"/>
+              <w:rPr>
+                <w:sz w:val="20"/>
+                <w:szCs w:val="20"/>
+              </w:rPr>
+            </w:pPr>
+            <w:r>
+              <w:rPr>
+                <w:b/>
+                <w:bCs/>
+                <w:sz w:val="20"/>
+                <w:szCs w:val="20"/>
+              </w:rPr>
+              <w:t xml:space="preserve">Предусловие </w:t>
+            </w:r>
+          </w:p>
+        </w:tc>
+        <w:tc>
+          <w:tcPr>
+            <w:tcW w:w="6851" w:type="dxa"/>
+          </w:tcPr>
+          <w:p>
+            <w:pPr>
+              <w:autoSpaceDE w:val="0"/>
+              <w:autoSpaceDN w:val="0"/>
+              <w:adjustRightInd w:val="0"/>
+              <w:spacing w:after="0" w:line="240" w:lineRule="auto"/>
+              <w:rPr>
+                <w:rFonts w:ascii="Times New Roman" w:hAnsi="Times New Roman" w:cs="Times New Roman"/>
+                <w:color w:val="000000"/>
+                <w:sz w:val="20"/>
+                <w:szCs w:val="20"/>
+              </w:rPr>
+            </w:pPr>
+            <w:r>
+              <w:rPr>
+                <w:rFonts w:ascii="Times New Roman" w:hAnsi="Times New Roman" w:cs="Times New Roman"/>
+                <w:color w:val="000000"/>
+                <w:sz w:val="20"/>
+                <w:szCs w:val="20"/>
+              </w:rPr>
+              <w:t xml:space="preserve">1. </w:t>
+            </w:r>
+            <w:r>
+              <w:rPr>
+                <w:rFonts w:ascii="Times New Roman" w:hAnsi="Times New Roman" w:cs="Times New Roman"/>
+                <w:color w:val="000000"/>
+                <w:sz w:val="20"/>
+                <w:szCs w:val="20"/>
+              </w:rPr>
+              <w:t>Пользователь авторизирован</w:t>
+            </w:r>
+          </w:p>
+        </w:tc>
+      </w:tr>
+      <w:tr>
+        <w:trPr>
+          <w:trHeight w:val="315"/>
+        </w:trPr>
+        <w:tc>
+          <w:tcPr>
+            <w:tcW w:w="8973" w:type="dxa"/>
+            <w:gridSpan w:val="2"/>
+          </w:tcPr>
+          <w:p>
+            <w:pPr>
+              <w:autoSpaceDE w:val="0"/>
+              <w:autoSpaceDN w:val="0"/>
+              <w:adjustRightInd w:val="0"/>
+              <w:spacing w:after="0" w:line="240" w:lineRule="auto"/>
+              <w:rPr>
+                <w:rFonts w:ascii="Times New Roman" w:hAnsi="Times New Roman" w:cs="Times New Roman"/>
+                <w:color w:val="000000"/>
+                <w:sz w:val="20"/>
+                <w:szCs w:val="20"/>
+              </w:rPr>
+            </w:pPr>
+            <w:r>
+              <w:rPr>
+                <w:rFonts w:ascii="Times New Roman" w:hAnsi="Times New Roman" w:cs="Times New Roman"/>
+                <w:b/>
+                <w:bCs/>
+                <w:color w:val="000000"/>
+                <w:sz w:val="20"/>
+                <w:szCs w:val="20"/>
+              </w:rPr>
+              <w:t xml:space="preserve">Успешный сценарий: </w:t>
+            </w:r>
+          </w:p>
+          <w:p>
+            <w:pPr>
+              <w:autoSpaceDE w:val="0"/>
+              <w:autoSpaceDN w:val="0"/>
+              <w:adjustRightInd w:val="0"/>
+              <w:spacing w:after="0" w:line="240" w:lineRule="auto"/>
+              <w:rPr>
+                <w:rFonts w:ascii="Times New Roman" w:hAnsi="Times New Roman" w:cs="Times New Roman"/>
+                <w:color w:val="000000"/>
+                <w:sz w:val="20"/>
+                <w:szCs w:val="20"/>
+              </w:rPr>
+            </w:pPr>
+            <w:r>
+              <w:rPr>
+                <w:rFonts w:ascii="Times New Roman" w:hAnsi="Times New Roman" w:cs="Times New Roman"/>
+                <w:color w:val="000000"/>
+                <w:sz w:val="20"/>
+                <w:szCs w:val="20"/>
+              </w:rPr>
+              <w:t xml:space="preserve">1. </w:t>
+            </w:r>
+            <w:r>
+              <w:rPr>
+                <w:rFonts w:ascii="Times New Roman" w:hAnsi="Times New Roman" w:cs="Times New Roman"/>
+                <w:color w:val="000000"/>
+                <w:sz w:val="20"/>
+                <w:szCs w:val="20"/>
+              </w:rPr>
+              <w:t xml:space="preserve">Отправить </w:t>
+            </w:r>
+            <w:r>
+              <w:rPr>
+                <w:rFonts w:ascii="Times New Roman" w:hAnsi="Times New Roman" w:cs="Times New Roman"/>
+                <w:color w:val="000000"/>
+                <w:sz w:val="20"/>
+                <w:szCs w:val="20"/>
+                <w:lang w:val="en-US"/>
+              </w:rPr>
+              <w:t>GET</w:t>
+            </w:r>
+            <w:r>
+              <w:rPr>
+                <w:rFonts w:ascii="Times New Roman" w:hAnsi="Times New Roman" w:cs="Times New Roman"/>
+                <w:color w:val="000000"/>
+                <w:sz w:val="20"/>
+                <w:szCs w:val="20"/>
+              </w:rPr>
+              <w:t xml:space="preserve"> </w:t>
+            </w:r>
+            <w:r>
+              <w:rPr>
+                <w:rFonts w:ascii="Times New Roman" w:hAnsi="Times New Roman" w:cs="Times New Roman"/>
+                <w:color w:val="000000"/>
+                <w:sz w:val="20"/>
+                <w:szCs w:val="20"/>
+              </w:rPr>
+              <w:t>запрос</w:t>
+            </w:r>
+            <w:r>
+              <w:rPr>
+                <w:rFonts w:ascii="Times New Roman" w:hAnsi="Times New Roman" w:cs="Times New Roman"/>
+                <w:color w:val="000000"/>
+                <w:sz w:val="20"/>
+                <w:szCs w:val="20"/>
+              </w:rPr>
+              <w:t xml:space="preserve"> </w:t>
+            </w:r>
+            <w:r>
+              <w:rPr>
+                <w:rFonts w:ascii="Times New Roman" w:hAnsi="Times New Roman" w:cs="Times New Roman"/>
+                <w:color w:val="000000"/>
+                <w:sz w:val="20"/>
+                <w:szCs w:val="20"/>
+              </w:rPr>
+              <w:t xml:space="preserve">по пути </w:t>
+            </w:r>
+            <w:r>
+              <w:rPr>
+                <w:rFonts w:ascii="Times New Roman" w:hAnsi="Times New Roman" w:cs="Times New Roman"/>
+                <w:color w:val="000000"/>
+                <w:sz w:val="20"/>
+                <w:szCs w:val="20"/>
+              </w:rPr>
+              <w:t>/</w:t>
+            </w:r>
+            <w:r>
+              <w:rPr>
+                <w:rFonts w:ascii="Times New Roman" w:hAnsi="Times New Roman" w:cs="Times New Roman"/>
+                <w:color w:val="000000"/>
+                <w:sz w:val="20"/>
+                <w:szCs w:val="20"/>
+                <w:lang w:val="en-US"/>
+              </w:rPr>
+              <w:t>task</w:t>
+            </w:r>
+            <w:r>
+              <w:rPr>
+                <w:rFonts w:ascii="Times New Roman" w:hAnsi="Times New Roman" w:cs="Times New Roman"/>
+                <w:color w:val="000000"/>
+                <w:sz w:val="20"/>
+                <w:szCs w:val="20"/>
+              </w:rPr>
+              <w:t>/{</w:t>
+            </w:r>
+            <w:r>
+              <w:rPr>
+                <w:rFonts w:ascii="Times New Roman" w:hAnsi="Times New Roman" w:cs="Times New Roman"/>
+                <w:color w:val="000000"/>
+                <w:sz w:val="20"/>
+                <w:szCs w:val="20"/>
+                <w:lang w:val="en-US"/>
+              </w:rPr>
+              <w:t>id</w:t>
+            </w:r>
+            <w:r>
+              <w:rPr>
+                <w:rFonts w:ascii="Times New Roman" w:hAnsi="Times New Roman" w:cs="Times New Roman"/>
+                <w:color w:val="000000"/>
+                <w:sz w:val="20"/>
+                <w:szCs w:val="20"/>
+              </w:rPr>
+              <w:t>}</w:t>
+            </w:r>
+          </w:p>
+        </w:tc>
+      </w:tr>
+      <w:tr>
+        <w:trPr>
+          <w:trHeight w:val="92"/>
+        </w:trPr>
+        <w:tc>
+          <w:tcPr>
+            <w:tcW w:w="2122" w:type="dxa"/>
+          </w:tcPr>
+          <w:p>
+            <w:pPr>
+              <w:autoSpaceDE w:val="0"/>
+              <w:autoSpaceDN w:val="0"/>
+              <w:adjustRightInd w:val="0"/>
+              <w:spacing w:after="0" w:line="240" w:lineRule="auto"/>
+              <w:rPr>
+                <w:rFonts w:ascii="Times New Roman" w:hAnsi="Times New Roman" w:cs="Times New Roman"/>
+                <w:color w:val="000000"/>
+                <w:sz w:val="20"/>
+                <w:szCs w:val="20"/>
+              </w:rPr>
+            </w:pPr>
+            <w:r>
+              <w:rPr>
+                <w:rFonts w:ascii="Times New Roman" w:hAnsi="Times New Roman" w:cs="Times New Roman"/>
+                <w:b/>
+                <w:bCs/>
+                <w:color w:val="000000"/>
+                <w:sz w:val="20"/>
+                <w:szCs w:val="20"/>
+              </w:rPr>
+              <w:t xml:space="preserve">Результат </w:t>
+            </w:r>
+          </w:p>
+        </w:tc>
+        <w:tc>
+          <w:tcPr>
+            <w:tcW w:w="6851" w:type="dxa"/>
+          </w:tcPr>
+          <w:p>
+            <w:pPr>
+              <w:autoSpaceDE w:val="0"/>
+              <w:autoSpaceDN w:val="0"/>
+              <w:adjustRightInd w:val="0"/>
+              <w:spacing w:after="0" w:line="240" w:lineRule="auto"/>
+              <w:rPr>
+                <w:rFonts w:ascii="Times New Roman" w:hAnsi="Times New Roman" w:cs="Times New Roman"/>
+                <w:color w:val="000000"/>
+                <w:sz w:val="20"/>
+                <w:szCs w:val="20"/>
+              </w:rPr>
+            </w:pPr>
+            <w:r>
+              <w:rPr>
+                <w:rFonts w:ascii="Times New Roman" w:hAnsi="Times New Roman" w:cs="Times New Roman"/>
+                <w:color w:val="000000"/>
+                <w:sz w:val="20"/>
+                <w:szCs w:val="20"/>
+              </w:rPr>
+              <w:t xml:space="preserve">Возвращается ответ с </w:t>
+            </w:r>
+            <w:r>
+              <w:rPr>
+                <w:rFonts w:ascii="Times New Roman" w:hAnsi="Times New Roman" w:cs="Times New Roman"/>
+                <w:color w:val="000000"/>
+                <w:sz w:val="20"/>
+                <w:szCs w:val="20"/>
+              </w:rPr>
+              <w:t>описанием задачи в теле</w:t>
+            </w:r>
+          </w:p>
+        </w:tc>
+      </w:tr>
+      <w:tr>
+        <w:trPr>
+          <w:trHeight w:val="92"/>
+        </w:trPr>
+        <w:tc>
+          <w:tcPr>
+            <w:tcW w:w="8973" w:type="dxa"/>
+            <w:gridSpan w:val="2"/>
+          </w:tcPr>
+          <w:p>
+            <w:pPr>
+              <w:pStyle w:val="Default"/>
+              <w:rPr>
+                <w:sz w:val="20"/>
+                <w:szCs w:val="20"/>
+              </w:rPr>
+            </w:pPr>
+            <w:r>
+              <w:rPr>
+                <w:b/>
+                <w:bCs/>
+                <w:sz w:val="20"/>
+                <w:szCs w:val="20"/>
+              </w:rPr>
+              <w:t xml:space="preserve">Расширения: </w:t>
+            </w:r>
+          </w:p>
+        </w:tc>
+      </w:tr>
+      <w:tr>
+        <w:trPr>
+          <w:trHeight w:val="92"/>
+        </w:trPr>
+        <w:tc>
+          <w:tcPr>
+            <w:tcW w:w="2122" w:type="dxa"/>
+          </w:tcPr>
+          <w:p>
+            <w:pPr>
+              <w:autoSpaceDE w:val="0"/>
+              <w:autoSpaceDN w:val="0"/>
+              <w:adjustRightInd w:val="0"/>
+              <w:spacing w:after="0" w:line="240" w:lineRule="auto"/>
+              <w:rPr>
+                <w:rFonts w:ascii="Times New Roman" w:hAnsi="Times New Roman" w:cs="Times New Roman"/>
+                <w:b/>
+                <w:bCs/>
+                <w:color w:val="000000"/>
+                <w:sz w:val="20"/>
+                <w:szCs w:val="20"/>
+              </w:rPr>
+            </w:pPr>
+            <w:r>
+              <w:rPr>
+                <w:rFonts w:ascii="Times New Roman" w:hAnsi="Times New Roman" w:cs="Times New Roman"/>
+                <w:b/>
+                <w:bCs/>
+                <w:color w:val="000000"/>
+                <w:sz w:val="20"/>
+                <w:szCs w:val="20"/>
+              </w:rPr>
+              <w:t>1а</w:t>
+            </w:r>
+          </w:p>
+        </w:tc>
+        <w:tc>
+          <w:tcPr>
+            <w:tcW w:w="6851" w:type="dxa"/>
+          </w:tcPr>
+          <w:p>
+            <w:pPr>
+              <w:autoSpaceDE w:val="0"/>
+              <w:autoSpaceDN w:val="0"/>
+              <w:adjustRightInd w:val="0"/>
+              <w:spacing w:after="0" w:line="240" w:lineRule="auto"/>
+              <w:rPr>
+                <w:rFonts w:ascii="Times New Roman" w:hAnsi="Times New Roman" w:cs="Times New Roman"/>
+                <w:color w:val="000000"/>
+                <w:sz w:val="20"/>
+                <w:szCs w:val="20"/>
+              </w:rPr>
+            </w:pPr>
+            <w:r>
+              <w:rPr>
+                <w:rFonts w:ascii="Times New Roman" w:hAnsi="Times New Roman" w:cs="Times New Roman"/>
+                <w:color w:val="000000"/>
+                <w:sz w:val="20"/>
+                <w:szCs w:val="20"/>
+              </w:rPr>
+              <w:t xml:space="preserve">Вместо </w:t>
+            </w:r>
+            <w:r>
+              <w:rPr>
+                <w:rFonts w:ascii="Times New Roman" w:hAnsi="Times New Roman" w:cs="Times New Roman"/>
+                <w:color w:val="000000"/>
+                <w:sz w:val="20"/>
+                <w:szCs w:val="20"/>
+              </w:rPr>
+              <w:t>{</w:t>
+            </w:r>
+            <w:r>
+              <w:rPr>
+                <w:rFonts w:ascii="Times New Roman" w:hAnsi="Times New Roman" w:cs="Times New Roman"/>
+                <w:color w:val="000000"/>
+                <w:sz w:val="20"/>
+                <w:szCs w:val="20"/>
+                <w:lang w:val="en-US"/>
+              </w:rPr>
+              <w:t>id</w:t>
+            </w:r>
+            <w:r>
+              <w:rPr>
+                <w:rFonts w:ascii="Times New Roman" w:hAnsi="Times New Roman" w:cs="Times New Roman"/>
+                <w:color w:val="000000"/>
+                <w:sz w:val="20"/>
+                <w:szCs w:val="20"/>
+              </w:rPr>
+              <w:t xml:space="preserve">} </w:t>
+            </w:r>
+            <w:r>
+              <w:rPr>
+                <w:rFonts w:ascii="Times New Roman" w:hAnsi="Times New Roman" w:cs="Times New Roman"/>
+                <w:color w:val="000000"/>
+                <w:sz w:val="20"/>
+                <w:szCs w:val="20"/>
+              </w:rPr>
+              <w:t xml:space="preserve">необходимо отправить </w:t>
+            </w:r>
+            <w:r>
+              <w:rPr>
+                <w:rFonts w:ascii="Times New Roman" w:hAnsi="Times New Roman" w:cs="Times New Roman"/>
+                <w:color w:val="000000"/>
+                <w:sz w:val="20"/>
+                <w:szCs w:val="20"/>
+                <w:lang w:val="en-US"/>
+              </w:rPr>
+              <w:t>id</w:t>
+            </w:r>
+            <w:r>
+              <w:rPr>
+                <w:rFonts w:ascii="Times New Roman" w:hAnsi="Times New Roman" w:cs="Times New Roman"/>
+                <w:color w:val="000000"/>
+                <w:sz w:val="20"/>
+                <w:szCs w:val="20"/>
+              </w:rPr>
+              <w:t xml:space="preserve"> </w:t>
+            </w:r>
+            <w:r>
+              <w:rPr>
+                <w:rFonts w:ascii="Times New Roman" w:hAnsi="Times New Roman" w:cs="Times New Roman"/>
+                <w:color w:val="000000"/>
+                <w:sz w:val="20"/>
+                <w:szCs w:val="20"/>
+              </w:rPr>
+              <w:t>задачи, подлежащей изменению</w:t>
+            </w:r>
+          </w:p>
+        </w:tc>
+      </w:tr>
+      <w:tr>
+        <w:trPr>
+          <w:trHeight w:val="92"/>
+        </w:trPr>
+        <w:tc>
+          <w:tcPr>
+            <w:tcW w:w="2122" w:type="dxa"/>
+          </w:tcPr>
+          <w:p>
+            <w:pPr>
+              <w:autoSpaceDE w:val="0"/>
+              <w:autoSpaceDN w:val="0"/>
+              <w:adjustRightInd w:val="0"/>
+              <w:spacing w:after="0" w:line="240" w:lineRule="auto"/>
+              <w:rPr>
+                <w:rFonts w:ascii="Times New Roman" w:hAnsi="Times New Roman" w:cs="Times New Roman"/>
+                <w:b/>
+                <w:bCs/>
+                <w:color w:val="000000"/>
+                <w:sz w:val="20"/>
+                <w:szCs w:val="20"/>
+              </w:rPr>
+            </w:pPr>
+            <w:r>
+              <w:rPr>
+                <w:rFonts w:ascii="Times New Roman" w:hAnsi="Times New Roman" w:cs="Times New Roman"/>
+                <w:b/>
+                <w:bCs/>
+                <w:color w:val="000000"/>
+                <w:sz w:val="20"/>
+                <w:szCs w:val="20"/>
+              </w:rPr>
+              <w:t>1б</w:t>
+            </w:r>
+          </w:p>
+        </w:tc>
+        <w:tc>
+          <w:tcPr>
+            <w:tcW w:w="6851" w:type="dxa"/>
+          </w:tcPr>
+          <w:p>
+            <w:pPr>
+              <w:autoSpaceDE w:val="0"/>
+              <w:autoSpaceDN w:val="0"/>
+              <w:adjustRightInd w:val="0"/>
+              <w:spacing w:after="0" w:line="240" w:lineRule="auto"/>
+              <w:rPr>
+                <w:rFonts w:ascii="Times New Roman" w:hAnsi="Times New Roman" w:cs="Times New Roman"/>
+                <w:color w:val="000000"/>
+                <w:sz w:val="20"/>
+                <w:szCs w:val="20"/>
+              </w:rPr>
+            </w:pPr>
+            <w:r>
+              <w:rPr>
+                <w:rFonts w:ascii="Times New Roman" w:hAnsi="Times New Roman" w:cs="Times New Roman"/>
+                <w:color w:val="000000"/>
+                <w:sz w:val="20"/>
+                <w:szCs w:val="20"/>
+              </w:rPr>
+              <w:t>При некорректной работе, будет возвращён ответ с соответствующим кодом ошибки и сообщением</w:t>
+            </w:r>
+          </w:p>
+        </w:tc>
+      </w:tr>
+    </w:tbl>
+    <w:p/>
     <w:sectPr>
       <w:pgSz w:w="12240" w:h="15840"/>
       <w:pgMar w:top="1440" w:right="1440" w:bottom="1440" w:left="1440" w:header="720" w:footer="720" w:gutter="0"/>
@@ -1566,6 +2357,95 @@
 <file path=word/numbering.xml><?xml version="1.0" encoding="utf-8"?>
 <w:numbering xmlns:wpc="http://schemas.microsoft.com/office/word/2010/wordprocessingCanvas" xmlns:cx="http://schemas.microsoft.com/office/drawing/2014/chartex" xmlns:cx1="http://schemas.microsoft.com/office/drawing/2015/9/8/chartex" xmlns:cx2="http://schemas.microsoft.com/office/drawing/2015/10/21/chartex" xmlns:cx3="http://schemas.microsoft.com/office/drawing/2016/5/9/chartex" xmlns:cx4="http://schemas.microsoft.com/office/drawing/2016/5/10/chartex" xmlns:cx5="http://schemas.microsoft.com/office/drawing/2016/5/11/chartex" xmlns:cx6="http://schemas.microsoft.com/office/drawing/2016/5/12/chartex" xmlns:cx7="http://schemas.microsoft.com/office/drawing/2016/5/13/chartex" xmlns:cx8="http://schemas.microsoft.com/office/drawing/2016/5/14/chartex" xmlns:mc="http://schemas.openxmlformats.org/markup-compatibility/2006" xmlns:aink="http://schemas.microsoft.com/office/drawing/2016/ink" xmlns:am3d="http://schemas.microsoft.com/office/drawing/2017/model3d" xmlns:o="urn:schemas-microsoft-com:office:office" xmlns:r="http://schemas.openxmlformats.org/officeDocument/2006/relationships" xmlns:m="http://schemas.openxmlformats.org/officeDocument/2006/math" xmlns:v="urn:schemas-microsoft-com:vml" xmlns:wp14="http://schemas.microsoft.com/office/word/2010/wordprocessingDrawing" xmlns:wp="http://schemas.openxmlformats.org/drawingml/2006/wordprocessingDrawing" xmlns:w10="urn:schemas-microsoft-com:office:word" xmlns:w="http://schemas.openxmlformats.org/wordprocessingml/2006/main" xmlns:w14="http://schemas.microsoft.com/office/word/2010/wordml" xmlns:w15="http://schemas.microsoft.com/office/word/2012/wordml" xmlns:w16cid="http://schemas.microsoft.com/office/word/2016/wordml/cid" xmlns:w16se="http://schemas.microsoft.com/office/word/2015/wordml/symex" xmlns:wpg="http://schemas.microsoft.com/office/word/2010/wordprocessingGroup" xmlns:wpi="http://schemas.microsoft.com/office/word/2010/wordprocessingInk" xmlns:wne="http://schemas.microsoft.com/office/word/2006/wordml" xmlns:wps="http://schemas.microsoft.com/office/word/2010/wordprocessingShape" mc:Ignorable="w14 w15 w16se w16cid wp14">
   <w:abstractNum w:abstractNumId="0" w15:restartNumberingAfterBreak="0">
+    <w:nsid w:val="15A101F4"/>
+    <w:multiLevelType w:val="hybridMultilevel"/>
+    <w:tmpl w:val="6692569E"/>
+    <w:lvl w:ilvl="0" w:tplc="0419000F">
+      <w:start w:val="1"/>
+      <w:numFmt w:val="decimal"/>
+      <w:lvlText w:val="%1."/>
+      <w:lvlJc w:val="left"/>
+      <w:pPr>
+        <w:ind w:left="720" w:hanging="360"/>
+      </w:pPr>
+      <w:rPr>
+        <w:rFonts w:hint="default"/>
+      </w:rPr>
+    </w:lvl>
+    <w:lvl w:ilvl="1" w:tplc="04190019" w:tentative="1">
+      <w:start w:val="1"/>
+      <w:numFmt w:val="lowerLetter"/>
+      <w:lvlText w:val="%2."/>
+      <w:lvlJc w:val="left"/>
+      <w:pPr>
+        <w:ind w:left="1440" w:hanging="360"/>
+      </w:pPr>
+    </w:lvl>
+    <w:lvl w:ilvl="2" w:tplc="0419001B" w:tentative="1">
+      <w:start w:val="1"/>
+      <w:numFmt w:val="lowerRoman"/>
+      <w:lvlText w:val="%3."/>
+      <w:lvlJc w:val="right"/>
+      <w:pPr>
+        <w:ind w:left="2160" w:hanging="180"/>
+      </w:pPr>
+    </w:lvl>
+    <w:lvl w:ilvl="3" w:tplc="0419000F" w:tentative="1">
+      <w:start w:val="1"/>
+      <w:numFmt w:val="decimal"/>
+      <w:lvlText w:val="%4."/>
+      <w:lvlJc w:val="left"/>
+      <w:pPr>
+        <w:ind w:left="2880" w:hanging="360"/>
+      </w:pPr>
+    </w:lvl>
+    <w:lvl w:ilvl="4" w:tplc="04190019" w:tentative="1">
+      <w:start w:val="1"/>
+      <w:numFmt w:val="lowerLetter"/>
+      <w:lvlText w:val="%5."/>
+      <w:lvlJc w:val="left"/>
+      <w:pPr>
+        <w:ind w:left="3600" w:hanging="360"/>
+      </w:pPr>
+    </w:lvl>
+    <w:lvl w:ilvl="5" w:tplc="0419001B" w:tentative="1">
+      <w:start w:val="1"/>
+      <w:numFmt w:val="lowerRoman"/>
+      <w:lvlText w:val="%6."/>
+      <w:lvlJc w:val="right"/>
+      <w:pPr>
+        <w:ind w:left="4320" w:hanging="180"/>
+      </w:pPr>
+    </w:lvl>
+    <w:lvl w:ilvl="6" w:tplc="0419000F" w:tentative="1">
+      <w:start w:val="1"/>
+      <w:numFmt w:val="decimal"/>
+      <w:lvlText w:val="%7."/>
+      <w:lvlJc w:val="left"/>
+      <w:pPr>
+        <w:ind w:left="5040" w:hanging="360"/>
+      </w:pPr>
+    </w:lvl>
+    <w:lvl w:ilvl="7" w:tplc="04190019" w:tentative="1">
+      <w:start w:val="1"/>
+      <w:numFmt w:val="lowerLetter"/>
+      <w:lvlText w:val="%8."/>
+      <w:lvlJc w:val="left"/>
+      <w:pPr>
+        <w:ind w:left="5760" w:hanging="360"/>
+      </w:pPr>
+    </w:lvl>
+    <w:lvl w:ilvl="8" w:tplc="0419001B" w:tentative="1">
+      <w:start w:val="1"/>
+      <w:numFmt w:val="lowerRoman"/>
+      <w:lvlText w:val="%9."/>
+      <w:lvlJc w:val="right"/>
+      <w:pPr>
+        <w:ind w:left="6480" w:hanging="180"/>
+      </w:pPr>
+    </w:lvl>
+  </w:abstractNum>
+  <w:abstractNum w:abstractNumId="1" w15:restartNumberingAfterBreak="0">
     <w:nsid w:val="2C4A57F6"/>
     <w:multiLevelType w:val="hybridMultilevel"/>
     <w:tmpl w:val="0F0EEF34"/>
@@ -1654,7 +2534,7 @@
       </w:pPr>
     </w:lvl>
   </w:abstractNum>
-  <w:abstractNum w:abstractNumId="1" w15:restartNumberingAfterBreak="0">
+  <w:abstractNum w:abstractNumId="2" w15:restartNumberingAfterBreak="0">
     <w:nsid w:val="36A4798A"/>
     <w:multiLevelType w:val="hybridMultilevel"/>
     <w:tmpl w:val="6692569E"/>
@@ -1743,10 +2623,10 @@
       </w:pPr>
     </w:lvl>
   </w:abstractNum>
-  <w:abstractNum w:abstractNumId="2" w15:restartNumberingAfterBreak="0">
+  <w:abstractNum w:abstractNumId="3" w15:restartNumberingAfterBreak="0">
     <w:nsid w:val="39C154B4"/>
     <w:multiLevelType w:val="hybridMultilevel"/>
-    <w:tmpl w:val="6692569E"/>
+    <w:tmpl w:val="55E00906"/>
     <w:lvl w:ilvl="0" w:tplc="0419000F">
       <w:start w:val="1"/>
       <w:numFmt w:val="decimal"/>
@@ -1833,13 +2713,16 @@
     </w:lvl>
   </w:abstractNum>
   <w:num w:numId="1">
+    <w:abstractNumId w:val="3"/>
+  </w:num>
+  <w:num w:numId="2">
+    <w:abstractNumId w:val="1"/>
+  </w:num>
+  <w:num w:numId="3">
     <w:abstractNumId w:val="2"/>
   </w:num>
-  <w:num w:numId="2">
+  <w:num w:numId="4">
     <w:abstractNumId w:val="0"/>
-  </w:num>
-  <w:num w:numId="3">
-    <w:abstractNumId w:val="1"/>
   </w:num>
 </w:numbering>
 </file>

</xml_diff>